<commit_message>
Updated with version put on matlab central.
git-svn-id: https://www.mcscert.ca/leap/svn/trunk/sw/tools/Simulink/Tools/SimulinkDesignDocumenter@13683 9a9db257-bd8a-4a57-83e7-af9ab8ab1356
</commit_message>
<xml_diff>
--- a/example/sldemo_househeat_doc/SDD_sldemo_househeat_doc.docx
+++ b/example/sldemo_househeat_doc/SDD_sldemo_househeat_doc.docx
@@ -29,7 +29,7 @@
           <w:lang w:val="en-CA" w:eastAsia="en-CA"/>
         </w:rPr>
         <w:drawing>
-          <wp:inline distT="0" distB="0" distL="0" distR="0" wp14:anchorId="66232815" wp14:editId="6DC58C56">
+          <wp:inline distT="0" distB="0" distL="0" distR="0" wp14:anchorId="63420EA8" wp14:editId="7839251C">
             <wp:extent cx="5762625" cy="2238375"/>
             <wp:effectExtent l="0" t="0" r="0" b="0"/>
             <wp:docPr id="1" name="image-000-copied.PNG"/>
@@ -126,7 +126,7 @@
         <w:rPr>
           <w:rStyle w:val="rgPubDateChar"/>
         </w:rPr>
-        <w:t>27-Jul-2018</w:t>
+        <w:t>31-Jul-2018</w:t>
       </w:r>
     </w:p>
     <w:p>
@@ -218,7 +218,7 @@
         </w:rPr>
         <w:fldChar w:fldCharType="separate"/>
       </w:r>
-      <w:hyperlink w:anchor="_Toc520480344" w:history="1">
+      <w:hyperlink w:anchor="_Toc520808605" w:history="1">
         <w:r>
           <w:rPr>
             <w:rStyle w:val="Hyperlink"/>
@@ -245,7 +245,7 @@
             <w:noProof/>
             <w:webHidden/>
           </w:rPr>
-          <w:instrText xml:space="preserve"> PAGEREF _Toc520480344 \h </w:instrText>
+          <w:instrText xml:space="preserve"> PAGEREF _Toc520808605 \h </w:instrText>
         </w:r>
         <w:r>
           <w:rPr>
@@ -287,7 +287,7 @@
           <w:lang w:val="en-CA" w:eastAsia="en-CA"/>
         </w:rPr>
       </w:pPr>
-      <w:hyperlink w:anchor="_Toc520480345" w:history="1">
+      <w:hyperlink w:anchor="_Toc520808606" w:history="1">
         <w:r>
           <w:rPr>
             <w:rStyle w:val="Hyperlink"/>
@@ -314,7 +314,7 @@
             <w:noProof/>
             <w:webHidden/>
           </w:rPr>
-          <w:instrText xml:space="preserve"> PAGEREF _Toc520480345 \h </w:instrText>
+          <w:instrText xml:space="preserve"> PAGEREF _Toc520808606 \h </w:instrText>
         </w:r>
         <w:r>
           <w:rPr>
@@ -356,7 +356,7 @@
           <w:lang w:val="en-CA" w:eastAsia="en-CA"/>
         </w:rPr>
       </w:pPr>
-      <w:hyperlink w:anchor="_Toc520480346" w:history="1">
+      <w:hyperlink w:anchor="_Toc520808607" w:history="1">
         <w:r>
           <w:rPr>
             <w:rStyle w:val="Hyperlink"/>
@@ -383,7 +383,7 @@
             <w:noProof/>
             <w:webHidden/>
           </w:rPr>
-          <w:instrText xml:space="preserve"> PAGEREF _Toc520480346 \h </w:instrText>
+          <w:instrText xml:space="preserve"> PAGEREF _Toc520808607 \h </w:instrText>
         </w:r>
         <w:r>
           <w:rPr>
@@ -425,7 +425,7 @@
           <w:lang w:val="en-CA" w:eastAsia="en-CA"/>
         </w:rPr>
       </w:pPr>
-      <w:hyperlink w:anchor="_Toc520480347" w:history="1">
+      <w:hyperlink w:anchor="_Toc520808608" w:history="1">
         <w:r>
           <w:rPr>
             <w:rStyle w:val="Hyperlink"/>
@@ -452,7 +452,7 @@
             <w:noProof/>
             <w:webHidden/>
           </w:rPr>
-          <w:instrText xml:space="preserve"> PAGEREF _Toc520480347 \h </w:instrText>
+          <w:instrText xml:space="preserve"> PAGEREF _Toc520808608 \h </w:instrText>
         </w:r>
         <w:r>
           <w:rPr>
@@ -494,7 +494,7 @@
           <w:lang w:val="en-CA" w:eastAsia="en-CA"/>
         </w:rPr>
       </w:pPr>
-      <w:hyperlink w:anchor="_Toc520480348" w:history="1">
+      <w:hyperlink w:anchor="_Toc520808609" w:history="1">
         <w:r>
           <w:rPr>
             <w:rStyle w:val="Hyperlink"/>
@@ -521,7 +521,7 @@
             <w:noProof/>
             <w:webHidden/>
           </w:rPr>
-          <w:instrText xml:space="preserve"> PAGEREF _Toc520480348 \h </w:instrText>
+          <w:instrText xml:space="preserve"> PAGEREF _Toc520808609 \h </w:instrText>
         </w:r>
         <w:r>
           <w:rPr>
@@ -563,7 +563,7 @@
           <w:lang w:val="en-CA" w:eastAsia="en-CA"/>
         </w:rPr>
       </w:pPr>
-      <w:hyperlink w:anchor="_Toc520480349" w:history="1">
+      <w:hyperlink w:anchor="_Toc520808610" w:history="1">
         <w:r>
           <w:rPr>
             <w:rStyle w:val="Hyperlink"/>
@@ -590,7 +590,7 @@
             <w:noProof/>
             <w:webHidden/>
           </w:rPr>
-          <w:instrText xml:space="preserve"> PAGEREF _Toc520480349 \h </w:instrText>
+          <w:instrText xml:space="preserve"> PAGEREF _Toc520808610 \h </w:instrText>
         </w:r>
         <w:r>
           <w:rPr>
@@ -632,7 +632,7 @@
           <w:lang w:val="en-CA" w:eastAsia="en-CA"/>
         </w:rPr>
       </w:pPr>
-      <w:hyperlink w:anchor="_Toc520480350" w:history="1">
+      <w:hyperlink w:anchor="_Toc520808611" w:history="1">
         <w:r>
           <w:rPr>
             <w:rStyle w:val="Hyperlink"/>
@@ -659,7 +659,7 @@
             <w:noProof/>
             <w:webHidden/>
           </w:rPr>
-          <w:instrText xml:space="preserve"> PAGEREF _Toc520480350 \h </w:instrText>
+          <w:instrText xml:space="preserve"> PAGEREF _Toc520808611 \h </w:instrText>
         </w:r>
         <w:r>
           <w:rPr>
@@ -701,7 +701,7 @@
           <w:lang w:val="en-CA" w:eastAsia="en-CA"/>
         </w:rPr>
       </w:pPr>
-      <w:hyperlink w:anchor="_Toc520480351" w:history="1">
+      <w:hyperlink w:anchor="_Toc520808612" w:history="1">
         <w:r>
           <w:rPr>
             <w:rStyle w:val="Hyperlink"/>
@@ -728,7 +728,7 @@
             <w:noProof/>
             <w:webHidden/>
           </w:rPr>
-          <w:instrText xml:space="preserve"> PAGEREF _Toc520480351 \h </w:instrText>
+          <w:instrText xml:space="preserve"> PAGEREF _Toc520808612 \h </w:instrText>
         </w:r>
         <w:r>
           <w:rPr>
@@ -770,7 +770,7 @@
           <w:lang w:val="en-CA" w:eastAsia="en-CA"/>
         </w:rPr>
       </w:pPr>
-      <w:hyperlink w:anchor="_Toc520480352" w:history="1">
+      <w:hyperlink w:anchor="_Toc520808613" w:history="1">
         <w:r>
           <w:rPr>
             <w:rStyle w:val="Hyperlink"/>
@@ -797,7 +797,7 @@
             <w:noProof/>
             <w:webHidden/>
           </w:rPr>
-          <w:instrText xml:space="preserve"> PAGEREF _Toc520480352 \h </w:instrText>
+          <w:instrText xml:space="preserve"> PAGEREF _Toc520808613 \h </w:instrText>
         </w:r>
         <w:r>
           <w:rPr>
@@ -839,7 +839,7 @@
           <w:lang w:val="en-CA" w:eastAsia="en-CA"/>
         </w:rPr>
       </w:pPr>
-      <w:hyperlink w:anchor="_Toc520480353" w:history="1">
+      <w:hyperlink w:anchor="_Toc520808614" w:history="1">
         <w:r>
           <w:rPr>
             <w:rStyle w:val="Hyperlink"/>
@@ -866,7 +866,7 @@
             <w:noProof/>
             <w:webHidden/>
           </w:rPr>
-          <w:instrText xml:space="preserve"> PAGEREF _Toc520480353 \h </w:instrText>
+          <w:instrText xml:space="preserve"> PAGEREF _Toc520808614 \h </w:instrText>
         </w:r>
         <w:r>
           <w:rPr>
@@ -908,7 +908,7 @@
           <w:lang w:val="en-CA" w:eastAsia="en-CA"/>
         </w:rPr>
       </w:pPr>
-      <w:hyperlink w:anchor="_Toc520480354" w:history="1">
+      <w:hyperlink w:anchor="_Toc520808615" w:history="1">
         <w:r>
           <w:rPr>
             <w:rStyle w:val="Hyperlink"/>
@@ -935,7 +935,7 @@
             <w:noProof/>
             <w:webHidden/>
           </w:rPr>
-          <w:instrText xml:space="preserve"> PAGEREF _Toc520480354 \h </w:instrText>
+          <w:instrText xml:space="preserve"> PAGEREF _Toc520808615 \h </w:instrText>
         </w:r>
         <w:r>
           <w:rPr>
@@ -977,7 +977,7 @@
           <w:lang w:val="en-CA" w:eastAsia="en-CA"/>
         </w:rPr>
       </w:pPr>
-      <w:hyperlink w:anchor="_Toc520480355" w:history="1">
+      <w:hyperlink w:anchor="_Toc520808616" w:history="1">
         <w:r>
           <w:rPr>
             <w:rStyle w:val="Hyperlink"/>
@@ -1004,7 +1004,7 @@
             <w:noProof/>
             <w:webHidden/>
           </w:rPr>
-          <w:instrText xml:space="preserve"> PAGEREF _Toc520480355 \h </w:instrText>
+          <w:instrText xml:space="preserve"> PAGEREF _Toc520808616 \h </w:instrText>
         </w:r>
         <w:r>
           <w:rPr>
@@ -1046,7 +1046,7 @@
           <w:lang w:val="en-CA" w:eastAsia="en-CA"/>
         </w:rPr>
       </w:pPr>
-      <w:hyperlink w:anchor="_Toc520480356" w:history="1">
+      <w:hyperlink w:anchor="_Toc520808617" w:history="1">
         <w:r>
           <w:rPr>
             <w:rStyle w:val="Hyperlink"/>
@@ -1073,7 +1073,7 @@
             <w:noProof/>
             <w:webHidden/>
           </w:rPr>
-          <w:instrText xml:space="preserve"> PAGEREF _Toc520480356 \h </w:instrText>
+          <w:instrText xml:space="preserve"> PAGEREF _Toc520808617 \h </w:instrText>
         </w:r>
         <w:r>
           <w:rPr>
@@ -1115,7 +1115,7 @@
           <w:lang w:val="en-CA" w:eastAsia="en-CA"/>
         </w:rPr>
       </w:pPr>
-      <w:hyperlink w:anchor="_Toc520480357" w:history="1">
+      <w:hyperlink w:anchor="_Toc520808618" w:history="1">
         <w:r>
           <w:rPr>
             <w:rStyle w:val="Hyperlink"/>
@@ -1142,7 +1142,7 @@
             <w:noProof/>
             <w:webHidden/>
           </w:rPr>
-          <w:instrText xml:space="preserve"> PAGEREF _Toc520480357 \h </w:instrText>
+          <w:instrText xml:space="preserve"> PAGEREF _Toc520808618 \h </w:instrText>
         </w:r>
         <w:r>
           <w:rPr>
@@ -1184,7 +1184,7 @@
           <w:lang w:val="en-CA" w:eastAsia="en-CA"/>
         </w:rPr>
       </w:pPr>
-      <w:hyperlink w:anchor="_Toc520480358" w:history="1">
+      <w:hyperlink w:anchor="_Toc520808619" w:history="1">
         <w:r>
           <w:rPr>
             <w:rStyle w:val="Hyperlink"/>
@@ -1211,7 +1211,7 @@
             <w:noProof/>
             <w:webHidden/>
           </w:rPr>
-          <w:instrText xml:space="preserve"> PAGEREF _Toc520480358 \h </w:instrText>
+          <w:instrText xml:space="preserve"> PAGEREF _Toc520808619 \h </w:instrText>
         </w:r>
         <w:r>
           <w:rPr>
@@ -1253,7 +1253,7 @@
           <w:lang w:val="en-CA" w:eastAsia="en-CA"/>
         </w:rPr>
       </w:pPr>
-      <w:hyperlink w:anchor="_Toc520480359" w:history="1">
+      <w:hyperlink w:anchor="_Toc520808620" w:history="1">
         <w:r>
           <w:rPr>
             <w:rStyle w:val="Hyperlink"/>
@@ -1280,7 +1280,7 @@
             <w:noProof/>
             <w:webHidden/>
           </w:rPr>
-          <w:instrText xml:space="preserve"> PAGEREF _Toc520480359 \h </w:instrText>
+          <w:instrText xml:space="preserve"> PAGEREF _Toc520808620 \h </w:instrText>
         </w:r>
         <w:r>
           <w:rPr>
@@ -1322,7 +1322,7 @@
           <w:lang w:val="en-CA" w:eastAsia="en-CA"/>
         </w:rPr>
       </w:pPr>
-      <w:hyperlink w:anchor="_Toc520480360" w:history="1">
+      <w:hyperlink w:anchor="_Toc520808621" w:history="1">
         <w:r>
           <w:rPr>
             <w:rStyle w:val="Hyperlink"/>
@@ -1349,7 +1349,7 @@
             <w:noProof/>
             <w:webHidden/>
           </w:rPr>
-          <w:instrText xml:space="preserve"> PAGEREF _Toc520480360 \h </w:instrText>
+          <w:instrText xml:space="preserve"> PAGEREF _Toc520808621 \h </w:instrText>
         </w:r>
         <w:r>
           <w:rPr>
@@ -1391,7 +1391,7 @@
           <w:lang w:val="en-CA" w:eastAsia="en-CA"/>
         </w:rPr>
       </w:pPr>
-      <w:hyperlink w:anchor="_Toc520480361" w:history="1">
+      <w:hyperlink w:anchor="_Toc520808622" w:history="1">
         <w:r>
           <w:rPr>
             <w:rStyle w:val="Hyperlink"/>
@@ -1418,7 +1418,7 @@
             <w:noProof/>
             <w:webHidden/>
           </w:rPr>
-          <w:instrText xml:space="preserve"> PAGEREF _Toc520480361 \h </w:instrText>
+          <w:instrText xml:space="preserve"> PAGEREF _Toc520808622 \h </w:instrText>
         </w:r>
         <w:r>
           <w:rPr>
@@ -1460,7 +1460,7 @@
           <w:lang w:val="en-CA" w:eastAsia="en-CA"/>
         </w:rPr>
       </w:pPr>
-      <w:hyperlink w:anchor="_Toc520480362" w:history="1">
+      <w:hyperlink w:anchor="_Toc520808623" w:history="1">
         <w:r>
           <w:rPr>
             <w:rStyle w:val="Hyperlink"/>
@@ -1487,7 +1487,7 @@
             <w:noProof/>
             <w:webHidden/>
           </w:rPr>
-          <w:instrText xml:space="preserve"> PAGEREF _Toc520480362 \h </w:instrText>
+          <w:instrText xml:space="preserve"> PAGEREF _Toc520808623 \h </w:instrText>
         </w:r>
         <w:r>
           <w:rPr>
@@ -1529,7 +1529,7 @@
           <w:lang w:val="en-CA" w:eastAsia="en-CA"/>
         </w:rPr>
       </w:pPr>
-      <w:hyperlink w:anchor="_Toc520480363" w:history="1">
+      <w:hyperlink w:anchor="_Toc520808624" w:history="1">
         <w:r>
           <w:rPr>
             <w:rStyle w:val="Hyperlink"/>
@@ -1556,7 +1556,7 @@
             <w:noProof/>
             <w:webHidden/>
           </w:rPr>
-          <w:instrText xml:space="preserve"> PAGEREF _Toc520480363 \h </w:instrText>
+          <w:instrText xml:space="preserve"> PAGEREF _Toc520808624 \h </w:instrText>
         </w:r>
         <w:r>
           <w:rPr>
@@ -1616,7 +1616,7 @@
       <w:pPr>
         <w:pStyle w:val="rgChapter"/>
       </w:pPr>
-      <w:bookmarkStart w:id="0" w:name="_Toc520480344"/>
+      <w:bookmarkStart w:id="0" w:name="_Toc520808605"/>
       <w:r>
         <w:lastRenderedPageBreak/>
         <w:t>Chapter 1. Introduction</w:t>
@@ -1627,7 +1627,7 @@
       <w:pPr>
         <w:pStyle w:val="rgParagraph"/>
       </w:pPr>
-      <w:bookmarkStart w:id="1" w:name="_Toc520480345"/>
+      <w:bookmarkStart w:id="1" w:name="_Toc520808606"/>
       <w:r>
         <w:rPr>
           <w:rStyle w:val="rgSect1TitleChar"/>
@@ -1660,7 +1660,7 @@
       <w:pPr>
         <w:pStyle w:val="rgParagraph"/>
       </w:pPr>
-      <w:bookmarkStart w:id="2" w:name="_Toc520480346"/>
+      <w:bookmarkStart w:id="2" w:name="_Toc520808607"/>
       <w:r>
         <w:rPr>
           <w:rStyle w:val="rgSect1TitleChar"/>
@@ -1692,7 +1692,7 @@
       <w:pPr>
         <w:pStyle w:val="rgChapter"/>
       </w:pPr>
-      <w:bookmarkStart w:id="3" w:name="_Toc520480347"/>
+      <w:bookmarkStart w:id="3" w:name="_Toc520808608"/>
       <w:r>
         <w:lastRenderedPageBreak/>
         <w:t>Chapter 2. Preliminaries and Notation</w:t>
@@ -1703,7 +1703,7 @@
       <w:pPr>
         <w:pStyle w:val="rgParagraph"/>
       </w:pPr>
-      <w:bookmarkStart w:id="4" w:name="_Toc520480348"/>
+      <w:bookmarkStart w:id="4" w:name="_Toc520808609"/>
       <w:r>
         <w:rPr>
           <w:rStyle w:val="rgSect1TitleChar"/>
@@ -1734,6 +1734,35 @@
         <w:pStyle w:val="rgParagraph"/>
       </w:pPr>
       <w:r>
+        <w:t>-AC: Alternating Current</w:t>
+      </w:r>
+    </w:p>
+    <w:p>
+      <w:pPr>
+        <w:pStyle w:val="rgParagraph"/>
+      </w:pPr>
+    </w:p>
+    <w:p>
+      <w:pPr>
+        <w:pStyle w:val="rgParagraph"/>
+      </w:pPr>
+    </w:p>
+    <w:p>
+      <w:pPr>
+        <w:pStyle w:val="rgParagraph"/>
+      </w:pPr>
+      <w:r>
+        <w:rPr>
+          <w:rStyle w:val="rgParagraphTitle"/>
+        </w:rPr>
+        <w:t>System Specific Acronyms.</w:t>
+      </w:r>
+    </w:p>
+    <w:p>
+      <w:pPr>
+        <w:pStyle w:val="rgParagraph"/>
+      </w:pPr>
+      <w:r>
         <w:t>N/A</w:t>
       </w:r>
     </w:p>
@@ -1746,36 +1775,7 @@
       <w:pPr>
         <w:pStyle w:val="rgParagraph"/>
       </w:pPr>
-    </w:p>
-    <w:p>
-      <w:pPr>
-        <w:pStyle w:val="rgParagraph"/>
-      </w:pPr>
-      <w:r>
-        <w:rPr>
-          <w:rStyle w:val="rgParagraphTitle"/>
-        </w:rPr>
-        <w:t>System Specific Acronyms.</w:t>
-      </w:r>
-    </w:p>
-    <w:p>
-      <w:pPr>
-        <w:pStyle w:val="rgParagraph"/>
-      </w:pPr>
-      <w:r>
-        <w:t>N/A</w:t>
-      </w:r>
-    </w:p>
-    <w:p>
-      <w:pPr>
-        <w:pStyle w:val="rgParagraph"/>
-      </w:pPr>
-    </w:p>
-    <w:p>
-      <w:pPr>
-        <w:pStyle w:val="rgParagraph"/>
-      </w:pPr>
-      <w:bookmarkStart w:id="5" w:name="_Toc520480349"/>
+      <w:bookmarkStart w:id="5" w:name="_Toc520808610"/>
       <w:r>
         <w:rPr>
           <w:rStyle w:val="rgSect1TitleChar"/>
@@ -1806,6 +1806,35 @@
         <w:pStyle w:val="rgParagraph"/>
       </w:pPr>
       <w:r>
+        <w:t>-State of Charge (SOC): The percentage of usable charge (Ampere-hours) contained in a battery  relative to its usable capacity when fully charged.  While 0% and 100% are not absolute limits, they are the recommended extremes  for cell state. From the user's perspective, it is the equivalent of a fuel  gauge for (hybrid) electric vehicles. The inverse of the SOC is Depth of  Discharge (DoD, also a percentage). If the battery is fully charged, the  SOC is 100%, and the DoD is 0%.</w:t>
+      </w:r>
+    </w:p>
+    <w:p>
+      <w:pPr>
+        <w:pStyle w:val="rgParagraph"/>
+      </w:pPr>
+    </w:p>
+    <w:p>
+      <w:pPr>
+        <w:pStyle w:val="rgParagraph"/>
+      </w:pPr>
+    </w:p>
+    <w:p>
+      <w:pPr>
+        <w:pStyle w:val="rgParagraph"/>
+      </w:pPr>
+      <w:r>
+        <w:rPr>
+          <w:rStyle w:val="rgParagraphTitle"/>
+        </w:rPr>
+        <w:t>System Specific Definitions.</w:t>
+      </w:r>
+    </w:p>
+    <w:p>
+      <w:pPr>
+        <w:pStyle w:val="rgParagraph"/>
+      </w:pPr>
+      <w:r>
         <w:t>N/A</w:t>
       </w:r>
     </w:p>
@@ -1818,36 +1847,7 @@
       <w:pPr>
         <w:pStyle w:val="rgParagraph"/>
       </w:pPr>
-    </w:p>
-    <w:p>
-      <w:pPr>
-        <w:pStyle w:val="rgParagraph"/>
-      </w:pPr>
-      <w:r>
-        <w:rPr>
-          <w:rStyle w:val="rgParagraphTitle"/>
-        </w:rPr>
-        <w:t>System Specific Definitions.</w:t>
-      </w:r>
-    </w:p>
-    <w:p>
-      <w:pPr>
-        <w:pStyle w:val="rgParagraph"/>
-      </w:pPr>
-      <w:r>
-        <w:t>N/A</w:t>
-      </w:r>
-    </w:p>
-    <w:p>
-      <w:pPr>
-        <w:pStyle w:val="rgParagraph"/>
-      </w:pPr>
-    </w:p>
-    <w:p>
-      <w:pPr>
-        <w:pStyle w:val="rgParagraph"/>
-      </w:pPr>
-      <w:bookmarkStart w:id="6" w:name="_Toc520480350"/>
+      <w:bookmarkStart w:id="6" w:name="_Toc520808611"/>
       <w:r>
         <w:rPr>
           <w:rStyle w:val="rgSect1TitleChar"/>
@@ -1921,7 +1921,7 @@
       </w:pPr>
       <w:bookmarkStart w:id="7" w:name="L1"/>
       <w:bookmarkStart w:id="8" w:name="_Toc348212764"/>
-      <w:bookmarkStart w:id="9" w:name="_Toc520480351"/>
+      <w:bookmarkStart w:id="9" w:name="_Toc520808612"/>
       <w:r>
         <w:lastRenderedPageBreak/>
         <w:t>Chapter 3. Design Description of sldemo_househeat_doc</w:t>
@@ -2004,7 +2004,7 @@
       <w:pPr>
         <w:pStyle w:val="rgParagraph"/>
       </w:pPr>
-      <w:bookmarkStart w:id="10" w:name="_Toc520480352"/>
+      <w:bookmarkStart w:id="10" w:name="_Toc520808613"/>
       <w:r>
         <w:rPr>
           <w:rStyle w:val="rgSect1TitleChar"/>
@@ -2023,7 +2023,7 @@
       <w:pPr>
         <w:pStyle w:val="rgParagraph"/>
       </w:pPr>
-      <w:bookmarkStart w:id="11" w:name="_Toc520480353"/>
+      <w:bookmarkStart w:id="11" w:name="_Toc520808614"/>
       <w:r>
         <w:rPr>
           <w:rStyle w:val="rgSect2TitleChar"/>
@@ -2161,7 +2161,7 @@
       <w:pPr>
         <w:pStyle w:val="rgParagraph"/>
       </w:pPr>
-      <w:bookmarkStart w:id="12" w:name="_Toc520480354"/>
+      <w:bookmarkStart w:id="12" w:name="_Toc520808615"/>
       <w:r>
         <w:rPr>
           <w:rStyle w:val="rgSect2TitleChar"/>
@@ -2300,7 +2300,7 @@
       <w:pPr>
         <w:pStyle w:val="rgParagraph"/>
       </w:pPr>
-      <w:bookmarkStart w:id="13" w:name="_Toc520480355"/>
+      <w:bookmarkStart w:id="13" w:name="_Toc520808616"/>
       <w:r>
         <w:rPr>
           <w:rStyle w:val="rgSect2TitleChar"/>
@@ -2337,7 +2337,7 @@
       <w:pPr>
         <w:pStyle w:val="rgSect1Title"/>
       </w:pPr>
-      <w:bookmarkStart w:id="14" w:name="_Toc520480356"/>
+      <w:bookmarkStart w:id="14" w:name="_Toc520808617"/>
       <w:r>
         <w:rPr>
           <w:rStyle w:val="rgSect1TitleNumber"/>
@@ -2418,7 +2418,7 @@
         </w:rPr>
         <w:lastRenderedPageBreak/>
         <w:drawing>
-          <wp:inline distT="0" distB="0" distL="0" distR="0" wp14:anchorId="4EA5AFDC" wp14:editId="45586510">
+          <wp:inline distT="0" distB="0" distL="0" distR="0" wp14:anchorId="43519A75" wp14:editId="2C9F5AF0">
             <wp:extent cx="5943600" cy="3871276"/>
             <wp:effectExtent l="0" t="0" r="0" b="0"/>
             <wp:docPr id="2" name="image-007-sl.png"/>
@@ -2691,7 +2691,7 @@
       <w:pPr>
         <w:pStyle w:val="rgParagraph"/>
       </w:pPr>
-      <w:bookmarkStart w:id="15" w:name="_Toc520480357"/>
+      <w:bookmarkStart w:id="15" w:name="_Toc520808618"/>
       <w:r>
         <w:rPr>
           <w:rStyle w:val="rgSect2TitleChar"/>
@@ -2997,7 +2997,7 @@
       <w:pPr>
         <w:pStyle w:val="rgParagraph"/>
       </w:pPr>
-      <w:bookmarkStart w:id="17" w:name="_Toc520480358"/>
+      <w:bookmarkStart w:id="17" w:name="_Toc520808619"/>
       <w:r>
         <w:rPr>
           <w:rStyle w:val="rgSect2TitleChar"/>
@@ -3123,7 +3123,7 @@
       <w:pPr>
         <w:pStyle w:val="rgParagraph"/>
       </w:pPr>
-      <w:bookmarkStart w:id="18" w:name="_Toc520480359"/>
+      <w:bookmarkStart w:id="18" w:name="_Toc520808620"/>
       <w:r>
         <w:rPr>
           <w:rStyle w:val="rgSect3TitleChar"/>
@@ -3141,7 +3141,7 @@
       <w:pPr>
         <w:pStyle w:val="rgParagraph"/>
       </w:pPr>
-      <w:bookmarkStart w:id="19" w:name="_Toc520480360"/>
+      <w:bookmarkStart w:id="19" w:name="_Toc520808621"/>
       <w:r>
         <w:rPr>
           <w:rStyle w:val="rgSect4TitleChar"/>
@@ -3486,7 +3486,7 @@
       <w:pPr>
         <w:pStyle w:val="rgParagraph"/>
       </w:pPr>
-      <w:bookmarkStart w:id="20" w:name="_Toc520480361"/>
+      <w:bookmarkStart w:id="20" w:name="_Toc520808622"/>
       <w:r>
         <w:rPr>
           <w:rStyle w:val="rgSect4TitleChar"/>
@@ -3771,7 +3771,7 @@
       <w:pPr>
         <w:pStyle w:val="rgParagraph"/>
       </w:pPr>
-      <w:bookmarkStart w:id="21" w:name="_Toc520480362"/>
+      <w:bookmarkStart w:id="21" w:name="_Toc520808623"/>
       <w:r>
         <w:rPr>
           <w:rStyle w:val="rgSect4TitleChar"/>
@@ -3845,7 +3845,7 @@
           <w:lang w:val="en-CA" w:eastAsia="en-CA"/>
         </w:rPr>
         <w:drawing>
-          <wp:inline distT="0" distB="0" distL="0" distR="0" wp14:anchorId="6B29DDFE" wp14:editId="4036488B">
+          <wp:inline distT="0" distB="0" distL="0" distR="0" wp14:anchorId="78707A42" wp14:editId="0E0F2459">
             <wp:extent cx="3495675" cy="2705099"/>
             <wp:effectExtent l="0" t="0" r="0" b="0"/>
             <wp:docPr id="3" name="image-015-sl.png"/>
@@ -3925,7 +3925,7 @@
       <w:pPr>
         <w:pStyle w:val="rgParagraph"/>
       </w:pPr>
-      <w:bookmarkStart w:id="22" w:name="_Toc520480363"/>
+      <w:bookmarkStart w:id="22" w:name="_Toc520808624"/>
       <w:r>
         <w:rPr>
           <w:rStyle w:val="rgSect4TitleChar"/>
@@ -7346,7 +7346,7 @@
 </file>
 
 <file path=customXml/itemProps1.xml><?xml version="1.0" encoding="utf-8"?>
-<ds:datastoreItem xmlns:ds="http://schemas.openxmlformats.org/officeDocument/2006/customXml" ds:itemID="{415D75A9-9978-4EC4-BF98-E9BBF742AC9F}">
+<ds:datastoreItem xmlns:ds="http://schemas.openxmlformats.org/officeDocument/2006/customXml" ds:itemID="{D5AD92E1-8044-4A7F-82AE-3105B9692C3B}">
   <ds:schemaRefs>
     <ds:schemaRef ds:uri="http://schemas.openxmlformats.org/officeDocument/2006/bibliography"/>
   </ds:schemaRefs>

</xml_diff>